<commit_message>
Update Opdracht 2 Transport voor een supermarkt keten.docx
</commit_message>
<xml_diff>
--- a/Ruben/Opdracht 2 Transport voor een supermarkt keten.docx
+++ b/Ruben/Opdracht 2 Transport voor een supermarkt keten.docx
@@ -564,15 +564,17 @@
           <w:color w:val="000000"/>
           <w:lang w:val="en-US"/>
         </w:rPr>
-        <w:t>Minimize</w:t>
-      </w:r>
-      <w:r>
-        <w:rPr>
+        <w:t xml:space="preserve">Minimize </w:t>
+      </w:r>
+      <w:r>
+        <w:rPr>
+          <w:rStyle w:val="mo"/>
           <w:rFonts w:cstheme="minorHAnsi"/>
           <w:color w:val="000000"/>
-          <w:lang w:val="en-US"/>
-        </w:rPr>
-        <w:t xml:space="preserve"> </w:t>
+          <w:bdr w:val="none" w:sz="0" w:space="0" w:color="auto" w:frame="1"/>
+          <w:lang w:val="en-US"/>
+        </w:rPr>
+        <w:t>∑</w:t>
       </w:r>
       <w:r>
         <w:rPr>
@@ -580,99 +582,78 @@
           <w:rFonts w:cstheme="minorHAnsi"/>
           <w:color w:val="000000"/>
           <w:bdr w:val="none" w:sz="0" w:space="0" w:color="auto" w:frame="1"/>
-          <w:lang w:val="en-US"/>
-        </w:rPr>
-        <w:t>∑</w:t>
-      </w:r>
-      <w:r>
-        <w:rPr>
-          <w:rStyle w:val="mo"/>
+          <w:vertAlign w:val="subscript"/>
+          <w:lang w:val="en-US"/>
+        </w:rPr>
+        <w:t>(</w:t>
+      </w:r>
+      <w:proofErr w:type="spellStart"/>
+      <w:r>
+        <w:rPr>
+          <w:rStyle w:val="mi"/>
           <w:rFonts w:cstheme="minorHAnsi"/>
           <w:color w:val="000000"/>
           <w:bdr w:val="none" w:sz="0" w:space="0" w:color="auto" w:frame="1"/>
           <w:vertAlign w:val="subscript"/>
           <w:lang w:val="en-US"/>
         </w:rPr>
-        <w:t>(</w:t>
-      </w:r>
-      <w:proofErr w:type="spellStart"/>
-      <w:r>
-        <w:rPr>
-          <w:rStyle w:val="mi"/>
+        <w:t>i</w:t>
+      </w:r>
+      <w:r>
+        <w:rPr>
+          <w:rStyle w:val="mo"/>
           <w:rFonts w:cstheme="minorHAnsi"/>
           <w:color w:val="000000"/>
           <w:bdr w:val="none" w:sz="0" w:space="0" w:color="auto" w:frame="1"/>
           <w:vertAlign w:val="subscript"/>
           <w:lang w:val="en-US"/>
         </w:rPr>
-        <w:t>i</w:t>
-      </w:r>
-      <w:r>
-        <w:rPr>
-          <w:rStyle w:val="mo"/>
+        <w:t>,</w:t>
+      </w:r>
+      <w:r>
+        <w:rPr>
+          <w:rStyle w:val="mi"/>
           <w:rFonts w:cstheme="minorHAnsi"/>
           <w:color w:val="000000"/>
           <w:bdr w:val="none" w:sz="0" w:space="0" w:color="auto" w:frame="1"/>
           <w:vertAlign w:val="subscript"/>
           <w:lang w:val="en-US"/>
         </w:rPr>
-        <w:t>,</w:t>
-      </w:r>
-      <w:r>
-        <w:rPr>
-          <w:rStyle w:val="mi"/>
+        <w:t>j</w:t>
+      </w:r>
+      <w:proofErr w:type="spellEnd"/>
+      <w:r>
+        <w:rPr>
+          <w:rStyle w:val="mo"/>
           <w:rFonts w:cstheme="minorHAnsi"/>
           <w:color w:val="000000"/>
           <w:bdr w:val="none" w:sz="0" w:space="0" w:color="auto" w:frame="1"/>
           <w:vertAlign w:val="subscript"/>
           <w:lang w:val="en-US"/>
         </w:rPr>
-        <w:t>j</w:t>
-      </w:r>
-      <w:proofErr w:type="spellEnd"/>
-      <w:r>
-        <w:rPr>
-          <w:rStyle w:val="mo"/>
+        <w:t>)</w:t>
+      </w:r>
+      <w:r>
+        <w:rPr>
+          <w:rStyle w:val="mo"/>
+          <w:rFonts w:ascii="Cambria Math" w:hAnsi="Cambria Math" w:cs="Cambria Math"/>
+          <w:color w:val="000000"/>
+          <w:bdr w:val="none" w:sz="0" w:space="0" w:color="auto" w:frame="1"/>
+          <w:vertAlign w:val="subscript"/>
+          <w:lang w:val="en-US"/>
+        </w:rPr>
+        <w:t>∈</w:t>
+      </w:r>
+      <w:r>
+        <w:rPr>
+          <w:rStyle w:val="mi"/>
           <w:rFonts w:cstheme="minorHAnsi"/>
           <w:color w:val="000000"/>
           <w:bdr w:val="none" w:sz="0" w:space="0" w:color="auto" w:frame="1"/>
           <w:vertAlign w:val="subscript"/>
           <w:lang w:val="en-US"/>
         </w:rPr>
-        <w:t>)</w:t>
-      </w:r>
-      <w:r>
-        <w:rPr>
-          <w:rStyle w:val="mo"/>
-          <w:rFonts w:ascii="Cambria Math" w:hAnsi="Cambria Math" w:cs="Cambria Math"/>
-          <w:color w:val="000000"/>
-          <w:bdr w:val="none" w:sz="0" w:space="0" w:color="auto" w:frame="1"/>
-          <w:vertAlign w:val="subscript"/>
-          <w:lang w:val="en-US"/>
-        </w:rPr>
-        <w:t>∈</w:t>
-      </w:r>
-      <w:r>
-        <w:rPr>
-          <w:rStyle w:val="mi"/>
-          <w:rFonts w:cstheme="minorHAnsi"/>
-          <w:color w:val="000000"/>
-          <w:bdr w:val="none" w:sz="0" w:space="0" w:color="auto" w:frame="1"/>
-          <w:vertAlign w:val="subscript"/>
-          <w:lang w:val="en-US"/>
-        </w:rPr>
-        <w:t>A</w:t>
-      </w:r>
-      <w:r>
-        <w:rPr>
-          <w:rStyle w:val="mi"/>
-          <w:rFonts w:cstheme="minorHAnsi"/>
-          <w:color w:val="000000"/>
-          <w:bdr w:val="none" w:sz="0" w:space="0" w:color="auto" w:frame="1"/>
-          <w:vertAlign w:val="subscript"/>
-          <w:lang w:val="en-US"/>
-        </w:rPr>
-        <w:t xml:space="preserve"> </w:t>
+        <w:t xml:space="preserve">A </w:t>
       </w:r>
       <w:proofErr w:type="spellStart"/>
       <w:r>
@@ -2422,6 +2403,7 @@
         <w:shd w:val="clear" w:color="auto" w:fill="FFFFFF"/>
         <w:spacing w:before="0" w:beforeAutospacing="0" w:after="0" w:afterAutospacing="0"/>
         <w:rPr>
+          <w:rStyle w:val="mi"/>
           <w:rFonts w:asciiTheme="minorHAnsi" w:hAnsiTheme="minorHAnsi" w:cstheme="minorHAnsi"/>
           <w:color w:val="000000"/>
           <w:sz w:val="22"/>
@@ -2439,10 +2421,52 @@
           <w:bdr w:val="none" w:sz="0" w:space="0" w:color="auto" w:frame="1"/>
           <w:lang w:val="nl-NL"/>
         </w:rPr>
-        <w:t>Dit verdeeld het probleem over een gelijk aantal steden per vrachtwagen, dus is nog niet 100% efficient</w:t>
-      </w:r>
-      <w:bookmarkStart w:id="0" w:name="_GoBack"/>
-      <w:bookmarkEnd w:id="0"/>
+        <w:t xml:space="preserve">Dit verdeeld het probleem over een gelijk aantal steden per vrachtwagen, dus is nog niet 100% </w:t>
+      </w:r>
+      <w:proofErr w:type="spellStart"/>
+      <w:r>
+        <w:rPr>
+          <w:rStyle w:val="mi"/>
+          <w:rFonts w:asciiTheme="minorHAnsi" w:hAnsiTheme="minorHAnsi" w:cstheme="minorHAnsi"/>
+          <w:color w:val="000000"/>
+          <w:sz w:val="22"/>
+          <w:szCs w:val="22"/>
+          <w:bdr w:val="none" w:sz="0" w:space="0" w:color="auto" w:frame="1"/>
+          <w:lang w:val="nl-NL"/>
+        </w:rPr>
+        <w:t>efficient</w:t>
+      </w:r>
+      <w:proofErr w:type="spellEnd"/>
+    </w:p>
+    <w:p>
+      <w:pPr>
+        <w:pStyle w:val="Normaalweb"/>
+        <w:numPr>
+          <w:ilvl w:val="0"/>
+          <w:numId w:val="1"/>
+        </w:numPr>
+        <w:shd w:val="clear" w:color="auto" w:fill="FFFFFF"/>
+        <w:spacing w:before="0" w:beforeAutospacing="0" w:after="0" w:afterAutospacing="0"/>
+        <w:rPr>
+          <w:rFonts w:asciiTheme="minorHAnsi" w:hAnsiTheme="minorHAnsi" w:cstheme="minorHAnsi"/>
+          <w:color w:val="000000"/>
+          <w:sz w:val="22"/>
+          <w:szCs w:val="22"/>
+          <w:lang w:val="nl-NL"/>
+        </w:rPr>
+      </w:pPr>
+      <w:r>
+        <w:rPr>
+          <w:rStyle w:val="mi"/>
+          <w:rFonts w:asciiTheme="minorHAnsi" w:hAnsiTheme="minorHAnsi" w:cstheme="minorHAnsi"/>
+          <w:color w:val="000000"/>
+          <w:sz w:val="22"/>
+          <w:szCs w:val="22"/>
+          <w:bdr w:val="none" w:sz="0" w:space="0" w:color="auto" w:frame="1"/>
+          <w:lang w:val="nl-NL"/>
+        </w:rPr>
+        <w:t>Zet een maximum nummer vrachtwagens m</w:t>
+      </w:r>
     </w:p>
     <w:p/>
     <w:p>
@@ -2468,6 +2492,305 @@
       <w:r>
         <w:t xml:space="preserve"> moet stellen per vrachtwagen. Dus moet je een soort gewichten systeem instellen aan de hand van de vraag aan tomaten per winkel.</w:t>
       </w:r>
+    </w:p>
+    <w:p>
+      <w:pPr>
+        <w:pStyle w:val="Lijstalinea"/>
+        <w:numPr>
+          <w:ilvl w:val="0"/>
+          <w:numId w:val="1"/>
+        </w:numPr>
+      </w:pPr>
+      <w:r>
+        <w:t>Elke winkel krijgt een gewicht met de vraag van de tomaten</w:t>
+      </w:r>
+    </w:p>
+    <w:p>
+      <w:pPr>
+        <w:pStyle w:val="Lijstalinea"/>
+        <w:numPr>
+          <w:ilvl w:val="0"/>
+          <w:numId w:val="1"/>
+        </w:numPr>
+      </w:pPr>
+      <w:proofErr w:type="spellStart"/>
+      <w:r>
+        <w:lastRenderedPageBreak/>
+        <w:t>Constaint</w:t>
+      </w:r>
+      <w:proofErr w:type="spellEnd"/>
+      <w:r>
+        <w:t xml:space="preserve"> dat de som van de gewichten van de winkels die een vrachtwagen af gaat, niet groter is dan de maximale capaciteit van een vrachtwagen</w:t>
+      </w:r>
+    </w:p>
+    <w:p>
+      <w:r>
+        <w:t xml:space="preserve">Uitgebreider model: </w:t>
+      </w:r>
+      <w:r>
+        <w:t>(</w:t>
+      </w:r>
+      <w:proofErr w:type="spellStart"/>
+      <w:r>
+        <w:t>capacitated</w:t>
+      </w:r>
+      <w:proofErr w:type="spellEnd"/>
+      <w:r>
+        <w:t>)</w:t>
+      </w:r>
+      <w:r>
+        <w:rPr>
+          <w:rFonts w:ascii="Arial" w:hAnsi="Arial" w:cs="Arial"/>
+          <w:i/>
+          <w:iCs/>
+          <w:color w:val="202124"/>
+          <w:shd w:val="clear" w:color="auto" w:fill="FFFFFF"/>
+        </w:rPr>
+        <w:t xml:space="preserve"> </w:t>
+      </w:r>
+      <w:r>
+        <w:t xml:space="preserve">Vehicle Routing </w:t>
+      </w:r>
+      <w:proofErr w:type="spellStart"/>
+      <w:r>
+        <w:t>Problem</w:t>
+      </w:r>
+      <w:proofErr w:type="spellEnd"/>
+      <w:r>
+        <w:t xml:space="preserve"> (C)VRP</w:t>
+      </w:r>
+    </w:p>
+    <w:p>
+      <w:pPr>
+        <w:pStyle w:val="Lijstalinea"/>
+        <w:numPr>
+          <w:ilvl w:val="0"/>
+          <w:numId w:val="1"/>
+        </w:numPr>
+      </w:pPr>
+      <w:r>
+        <w:t>Hier heeft een vracht</w:t>
+      </w:r>
+      <w:r>
+        <w:t>wagen geen onbeperkte capaciteit</w:t>
+      </w:r>
+    </w:p>
+    <w:p>
+      <w:pPr>
+        <w:pStyle w:val="Lijstalinea"/>
+        <w:numPr>
+          <w:ilvl w:val="0"/>
+          <w:numId w:val="1"/>
+        </w:numPr>
+      </w:pPr>
+      <w:r>
+        <w:rPr>
+          <w:noProof/>
+          <w:lang w:val="en-US"/>
+        </w:rPr>
+        <w:drawing>
+          <wp:inline distT="0" distB="0" distL="0" distR="0">
+            <wp:extent cx="2753139" cy="2910387"/>
+            <wp:effectExtent l="0" t="0" r="9525" b="4445"/>
+            <wp:docPr id="24" name="Afbeelding 24"/>
+            <wp:cNvGraphicFramePr>
+              <a:graphicFrameLocks xmlns:a="http://schemas.openxmlformats.org/drawingml/2006/main" noChangeAspect="1"/>
+            </wp:cNvGraphicFramePr>
+            <a:graphic xmlns:a="http://schemas.openxmlformats.org/drawingml/2006/main">
+              <a:graphicData uri="http://schemas.openxmlformats.org/drawingml/2006/picture">
+                <pic:pic xmlns:pic="http://schemas.openxmlformats.org/drawingml/2006/picture">
+                  <pic:nvPicPr>
+                    <pic:cNvPr id="0" name="Picture 184"/>
+                    <pic:cNvPicPr>
+                      <a:picLocks noChangeAspect="1" noChangeArrowheads="1"/>
+                    </pic:cNvPicPr>
+                  </pic:nvPicPr>
+                  <pic:blipFill>
+                    <a:blip r:embed="rId6" cstate="print">
+                      <a:extLst>
+                        <a:ext uri="{28A0092B-C50C-407E-A947-70E740481C1C}">
+                          <a14:useLocalDpi xmlns:a14="http://schemas.microsoft.com/office/drawing/2010/main" val="0"/>
+                        </a:ext>
+                      </a:extLst>
+                    </a:blip>
+                    <a:srcRect/>
+                    <a:stretch>
+                      <a:fillRect/>
+                    </a:stretch>
+                  </pic:blipFill>
+                  <pic:spPr bwMode="auto">
+                    <a:xfrm>
+                      <a:off x="0" y="0"/>
+                      <a:ext cx="2760481" cy="2918148"/>
+                    </a:xfrm>
+                    <a:prstGeom prst="rect">
+                      <a:avLst/>
+                    </a:prstGeom>
+                    <a:noFill/>
+                    <a:ln>
+                      <a:noFill/>
+                    </a:ln>
+                  </pic:spPr>
+                </pic:pic>
+              </a:graphicData>
+            </a:graphic>
+          </wp:inline>
+        </w:drawing>
+      </w:r>
+      <w:r>
+        <w:t xml:space="preserve"> =&gt; VRP</w:t>
+      </w:r>
+    </w:p>
+    <w:p>
+      <w:r>
+        <w:br w:type="page"/>
+      </w:r>
+    </w:p>
+    <w:p>
+      <w:pPr>
+        <w:pStyle w:val="Lijstalinea"/>
+        <w:numPr>
+          <w:ilvl w:val="0"/>
+          <w:numId w:val="1"/>
+        </w:numPr>
+      </w:pPr>
+      <w:r>
+        <w:rPr>
+          <w:noProof/>
+          <w:lang w:val="en-US"/>
+        </w:rPr>
+        <w:lastRenderedPageBreak/>
+        <w:drawing>
+          <wp:inline distT="0" distB="0" distL="0" distR="0">
+            <wp:extent cx="1580515" cy="407670"/>
+            <wp:effectExtent l="0" t="0" r="635" b="0"/>
+            <wp:docPr id="26" name="Afbeelding 26"/>
+            <wp:cNvGraphicFramePr>
+              <a:graphicFrameLocks xmlns:a="http://schemas.openxmlformats.org/drawingml/2006/main" noChangeAspect="1"/>
+            </wp:cNvGraphicFramePr>
+            <a:graphic xmlns:a="http://schemas.openxmlformats.org/drawingml/2006/main">
+              <a:graphicData uri="http://schemas.openxmlformats.org/drawingml/2006/picture">
+                <pic:pic xmlns:pic="http://schemas.openxmlformats.org/drawingml/2006/picture">
+                  <pic:nvPicPr>
+                    <pic:cNvPr id="0" name="Picture 186"/>
+                    <pic:cNvPicPr>
+                      <a:picLocks noChangeAspect="1" noChangeArrowheads="1"/>
+                    </pic:cNvPicPr>
+                  </pic:nvPicPr>
+                  <pic:blipFill>
+                    <a:blip r:embed="rId7">
+                      <a:extLst>
+                        <a:ext uri="{28A0092B-C50C-407E-A947-70E740481C1C}">
+                          <a14:useLocalDpi xmlns:a14="http://schemas.microsoft.com/office/drawing/2010/main" val="0"/>
+                        </a:ext>
+                      </a:extLst>
+                    </a:blip>
+                    <a:srcRect/>
+                    <a:stretch>
+                      <a:fillRect/>
+                    </a:stretch>
+                  </pic:blipFill>
+                  <pic:spPr bwMode="auto">
+                    <a:xfrm>
+                      <a:off x="0" y="0"/>
+                      <a:ext cx="1580515" cy="407670"/>
+                    </a:xfrm>
+                    <a:prstGeom prst="rect">
+                      <a:avLst/>
+                    </a:prstGeom>
+                    <a:noFill/>
+                    <a:ln>
+                      <a:noFill/>
+                    </a:ln>
+                  </pic:spPr>
+                </pic:pic>
+              </a:graphicData>
+            </a:graphic>
+          </wp:inline>
+        </w:drawing>
+      </w:r>
+    </w:p>
+    <w:p>
+      <w:pPr>
+        <w:pStyle w:val="Lijstalinea"/>
+        <w:numPr>
+          <w:ilvl w:val="0"/>
+          <w:numId w:val="1"/>
+        </w:numPr>
+      </w:pPr>
+      <w:r>
+        <w:rPr>
+          <w:noProof/>
+          <w:lang w:val="en-US"/>
+        </w:rPr>
+        <w:drawing>
+          <wp:inline distT="0" distB="0" distL="0" distR="0">
+            <wp:extent cx="3995530" cy="3488683"/>
+            <wp:effectExtent l="0" t="0" r="5080" b="0"/>
+            <wp:docPr id="25" name="Afbeelding 25"/>
+            <wp:cNvGraphicFramePr>
+              <a:graphicFrameLocks xmlns:a="http://schemas.openxmlformats.org/drawingml/2006/main" noChangeAspect="1"/>
+            </wp:cNvGraphicFramePr>
+            <a:graphic xmlns:a="http://schemas.openxmlformats.org/drawingml/2006/main">
+              <a:graphicData uri="http://schemas.openxmlformats.org/drawingml/2006/picture">
+                <pic:pic xmlns:pic="http://schemas.openxmlformats.org/drawingml/2006/picture">
+                  <pic:nvPicPr>
+                    <pic:cNvPr id="0" name="Picture 185"/>
+                    <pic:cNvPicPr>
+                      <a:picLocks noChangeAspect="1" noChangeArrowheads="1"/>
+                    </pic:cNvPicPr>
+                  </pic:nvPicPr>
+                  <pic:blipFill>
+                    <a:blip r:embed="rId8" cstate="print">
+                      <a:extLst>
+                        <a:ext uri="{28A0092B-C50C-407E-A947-70E740481C1C}">
+                          <a14:useLocalDpi xmlns:a14="http://schemas.microsoft.com/office/drawing/2010/main" val="0"/>
+                        </a:ext>
+                      </a:extLst>
+                    </a:blip>
+                    <a:srcRect/>
+                    <a:stretch>
+                      <a:fillRect/>
+                    </a:stretch>
+                  </pic:blipFill>
+                  <pic:spPr bwMode="auto">
+                    <a:xfrm>
+                      <a:off x="0" y="0"/>
+                      <a:ext cx="4001123" cy="3493567"/>
+                    </a:xfrm>
+                    <a:prstGeom prst="rect">
+                      <a:avLst/>
+                    </a:prstGeom>
+                    <a:noFill/>
+                    <a:ln>
+                      <a:noFill/>
+                    </a:ln>
+                  </pic:spPr>
+                </pic:pic>
+              </a:graphicData>
+            </a:graphic>
+          </wp:inline>
+        </w:drawing>
+      </w:r>
+    </w:p>
+    <w:p>
+      <w:pPr>
+        <w:pStyle w:val="Lijstalinea"/>
+        <w:numPr>
+          <w:ilvl w:val="0"/>
+          <w:numId w:val="1"/>
+        </w:numPr>
+      </w:pPr>
+      <w:hyperlink r:id="rId9" w:history="1">
+        <w:r>
+          <w:rPr>
+            <w:rStyle w:val="Hyperlink"/>
+          </w:rPr>
+          <w:t>https://developers.google.com/optimization/routing/cvrp</w:t>
+        </w:r>
+      </w:hyperlink>
+    </w:p>
+    <w:p>
       <w:r>
         <w:br w:type="page"/>
       </w:r>
@@ -2479,7 +2802,7 @@
       </w:r>
     </w:p>
     <w:p>
-      <w:hyperlink r:id="rId6" w:history="1">
+      <w:hyperlink r:id="rId10" w:history="1">
         <w:r>
           <w:rPr>
             <w:rStyle w:val="Hyperlink"/>
@@ -2489,7 +2812,7 @@
       </w:hyperlink>
     </w:p>
     <w:p>
-      <w:hyperlink r:id="rId7" w:history="1">
+      <w:hyperlink r:id="rId11" w:history="1">
         <w:r>
           <w:rPr>
             <w:rStyle w:val="Hyperlink"/>
@@ -2498,7 +2821,61 @@
         </w:r>
       </w:hyperlink>
     </w:p>
-    <w:p/>
+    <w:p>
+      <w:hyperlink r:id="rId12" w:anchor="v=onepage&amp;q=mtsp%20different%20capacity%20salesman&amp;f=false" w:history="1">
+        <w:r>
+          <w:rPr>
+            <w:rStyle w:val="Hyperlink"/>
+          </w:rPr>
+          <w:t>https://books.google.nl/books?id=k_iQyE3NME4C&amp;pg=PA242&amp;lpg=PA242&amp;dq=mtsp+different+capacity+salesman&amp;source=bl&amp;ots=3jgIFq_mpf&amp;sig=ACfU3U0g1pXBZAqw69V6mV3Mem2RGm7mOg&amp;hl=nl&amp;sa=X&amp;ved=2ahUKEwjI9IXx3vTmAhUNCewKHdrMDcsQ6AEwA3oECAgQAQ#v=onepage&amp;q=mtsp%20different%20capacity%20salesman&amp;f=false</w:t>
+        </w:r>
+      </w:hyperlink>
+    </w:p>
+    <w:p>
+      <w:hyperlink r:id="rId13" w:history="1">
+        <w:r>
+          <w:rPr>
+            <w:rStyle w:val="Hyperlink"/>
+          </w:rPr>
+          <w:t>https://en.wikipedia.org/wiki/Vehicle_routing_problem</w:t>
+        </w:r>
+      </w:hyperlink>
+    </w:p>
+    <w:p>
+      <w:hyperlink r:id="rId14" w:history="1">
+        <w:r>
+          <w:rPr>
+            <w:rStyle w:val="Hyperlink"/>
+          </w:rPr>
+          <w:t>https://developers.google.com/optimization/routing/cvrp</w:t>
+        </w:r>
+      </w:hyperlink>
+      <w:r>
+        <w:t xml:space="preserve"> =&gt; Met python code</w:t>
+      </w:r>
+    </w:p>
+    <w:p>
+      <w:hyperlink r:id="rId15" w:history="1">
+        <w:r>
+          <w:rPr>
+            <w:rStyle w:val="Hyperlink"/>
+          </w:rPr>
+          <w:t>https://www.researchgate.net/publication/332370693_CAPACITATED_VEHICLE_ROUTING_PROBLEM</w:t>
+        </w:r>
+      </w:hyperlink>
+    </w:p>
+    <w:p>
+      <w:hyperlink r:id="rId16" w:history="1">
+        <w:r>
+          <w:rPr>
+            <w:rStyle w:val="Hyperlink"/>
+          </w:rPr>
+          <w:t>https://www.youtube.com/watch?v=7_-Xuq2xKdc</w:t>
+        </w:r>
+      </w:hyperlink>
+      <w:bookmarkStart w:id="0" w:name="_GoBack"/>
+      <w:bookmarkEnd w:id="0"/>
+    </w:p>
     <w:p>
       <w:r>
         <w:t xml:space="preserve"> </w:t>
@@ -3190,6 +3567,18 @@
     <w:basedOn w:val="Standaardalinea-lettertype"/>
     <w:rsid w:val="007E0334"/>
   </w:style>
+  <w:style w:type="character" w:styleId="GevolgdeHyperlink">
+    <w:name w:val="FollowedHyperlink"/>
+    <w:basedOn w:val="Standaardalinea-lettertype"/>
+    <w:uiPriority w:val="99"/>
+    <w:semiHidden/>
+    <w:unhideWhenUsed/>
+    <w:rsid w:val="00E273C5"/>
+    <w:rPr>
+      <w:color w:val="954F72" w:themeColor="followedHyperlink"/>
+      <w:u w:val="single"/>
+    </w:rPr>
+  </w:style>
 </w:styles>
 </file>
 

</xml_diff>